<commit_message>
Adding a new start page
</commit_message>
<xml_diff>
--- a/labs/KeyStone_2_ARM_LAB_setup.docx
+++ b/labs/KeyStone_2_ARM_LAB_setup.docx
@@ -4,20 +4,919 @@
   <w:body>
     <w:p>
       <w:pPr>
+        <w:rPr>
+          <w:rFonts w:asciiTheme="majorHAnsi" w:eastAsiaTheme="majorEastAsia" w:hAnsiTheme="majorHAnsi" w:cstheme="majorBidi"/>
+          <w:b/>
+          <w:bCs/>
+          <w:color w:val="365F91" w:themeColor="accent1" w:themeShade="BF"/>
+          <w:sz w:val="28"/>
+          <w:szCs w:val="28"/>
+        </w:rPr>
+      </w:pPr>
+      <w:r>
+        <w:rPr>
+          <w:noProof/>
+          <w:lang w:eastAsia="zh-TW"/>
+        </w:rPr>
+        <w:pict>
+          <v:rect id="_x0000_s1027" style="position:absolute;margin-left:-2.25pt;margin-top:104.5pt;width:443.2pt;height:277.25pt;flip:x;z-index:251660288;mso-wrap-distance-top:7.2pt;mso-wrap-distance-bottom:7.2pt;mso-position-horizontal-relative:margin;mso-position-vertical-relative:margin;mso-width-relative:margin;v-text-anchor:middle" o:allowincell="f" filled="f" fillcolor="black [3213]" strokecolor="black [3213]" strokeweight="1.5pt">
+            <v:shadow color="#f79646 [3209]" opacity=".5" offset="-15pt,0" offset2="-18pt,12pt"/>
+            <v:textbox style="mso-next-textbox:#_x0000_s1027" inset="21.6pt,21.6pt,21.6pt,21.6pt">
+              <w:txbxContent>
+                <w:p>
+                  <w:pPr>
+                    <w:rPr>
+                      <w:color w:val="4F81BD" w:themeColor="accent1"/>
+                      <w:sz w:val="36"/>
+                      <w:szCs w:val="36"/>
+                    </w:rPr>
+                  </w:pPr>
+                  <w:r>
+                    <w:rPr>
+                      <w:color w:val="4F81BD" w:themeColor="accent1"/>
+                      <w:sz w:val="36"/>
+                      <w:szCs w:val="36"/>
+                    </w:rPr>
+                    <w:t xml:space="preserve">This page was left empty </w:t>
+                  </w:r>
+                </w:p>
+              </w:txbxContent>
+            </v:textbox>
+            <w10:wrap type="square" anchorx="margin" anchory="margin"/>
+          </v:rect>
+        </w:pict>
+      </w:r>
+      <w:r>
+        <w:br w:type="page"/>
+      </w:r>
+      <w:r>
+        <w:fldChar w:fldCharType="begin"/>
+      </w:r>
+      <w:r>
+        <w:instrText xml:space="preserve"> TOC \o "1-3" \h \z \u </w:instrText>
+      </w:r>
+      <w:r>
+        <w:fldChar w:fldCharType="separate"/>
+      </w:r>
+    </w:p>
+    <w:p>
+      <w:pPr>
+        <w:pStyle w:val="TOC1"/>
+        <w:tabs>
+          <w:tab w:val="right" w:leader="dot" w:pos="9350"/>
+        </w:tabs>
+        <w:rPr>
+          <w:noProof/>
+        </w:rPr>
+      </w:pPr>
+      <w:hyperlink w:anchor="_Toc370366928" w:history="1">
+        <w:r>
+          <w:rPr>
+            <w:noProof/>
+          </w:rPr>
+          <w:object w:dxaOrig="10262" w:dyaOrig="11415">
+            <v:shapetype id="_x0000_t75" coordsize="21600,21600" o:spt="75" o:preferrelative="t" path="m@4@5l@4@11@9@11@9@5xe" filled="f" stroked="f">
+              <v:stroke joinstyle="miter"/>
+              <v:formulas>
+                <v:f eqn="if lineDrawn pixelLineWidth 0"/>
+                <v:f eqn="sum @0 1 0"/>
+                <v:f eqn="sum 0 0 @1"/>
+                <v:f eqn="prod @2 1 2"/>
+                <v:f eqn="prod @3 21600 pixelWidth"/>
+                <v:f eqn="prod @3 21600 pixelHeight"/>
+                <v:f eqn="sum @0 0 1"/>
+                <v:f eqn="prod @6 1 2"/>
+                <v:f eqn="prod @7 21600 pixelWidth"/>
+                <v:f eqn="sum @8 21600 0"/>
+                <v:f eqn="prod @7 21600 pixelHeight"/>
+                <v:f eqn="sum @10 21600 0"/>
+              </v:formulas>
+              <v:path o:extrusionok="f" gradientshapeok="t" o:connecttype="rect"/>
+              <o:lock v:ext="edit" aspectratio="t"/>
+            </v:shapetype>
+            <v:shape id="_x0000_i1025" type="#_x0000_t75" style="width:513pt;height:570.75pt" o:ole="">
+              <v:imagedata r:id="rId6" o:title=""/>
+            </v:shape>
+            <o:OLEObject Type="Embed" ProgID="Word.Document.12" ShapeID="_x0000_i1025" DrawAspect="Content" ObjectID="_1444109009" r:id="rId7">
+              <o:FieldCodes>\s</o:FieldCodes>
+            </o:OLEObject>
+          </w:object>
+        </w:r>
+        <w:r>
+          <w:rPr>
+            <w:noProof/>
+            <w:webHidden/>
+          </w:rPr>
+          <w:tab/>
+        </w:r>
+        <w:r>
+          <w:rPr>
+            <w:noProof/>
+            <w:webHidden/>
+          </w:rPr>
+          <w:fldChar w:fldCharType="begin"/>
+        </w:r>
+        <w:r>
+          <w:rPr>
+            <w:noProof/>
+            <w:webHidden/>
+          </w:rPr>
+          <w:instrText xml:space="preserve"> PAGEREF _Toc370366928 \h </w:instrText>
+        </w:r>
+        <w:r>
+          <w:rPr>
+            <w:noProof/>
+            <w:webHidden/>
+          </w:rPr>
+        </w:r>
+        <w:r>
+          <w:rPr>
+            <w:noProof/>
+            <w:webHidden/>
+          </w:rPr>
+          <w:fldChar w:fldCharType="separate"/>
+        </w:r>
+        <w:r>
+          <w:rPr>
+            <w:noProof/>
+            <w:webHidden/>
+          </w:rPr>
+          <w:t>1</w:t>
+        </w:r>
+        <w:r>
+          <w:rPr>
+            <w:noProof/>
+            <w:webHidden/>
+          </w:rPr>
+          <w:fldChar w:fldCharType="end"/>
+        </w:r>
+      </w:hyperlink>
+    </w:p>
+    <w:p>
+      <w:pPr>
+        <w:pStyle w:val="TOC1"/>
+        <w:tabs>
+          <w:tab w:val="right" w:leader="dot" w:pos="9350"/>
+        </w:tabs>
+        <w:rPr>
+          <w:rStyle w:val="Hyperlink"/>
+          <w:noProof/>
+        </w:rPr>
+      </w:pPr>
+    </w:p>
+    <w:p>
+      <w:pPr>
+        <w:pStyle w:val="TOC1"/>
+        <w:tabs>
+          <w:tab w:val="right" w:leader="dot" w:pos="9350"/>
+        </w:tabs>
+        <w:rPr>
+          <w:rStyle w:val="Hyperlink"/>
+          <w:noProof/>
+        </w:rPr>
+      </w:pPr>
+    </w:p>
+    <w:p>
+      <w:pPr>
+        <w:pStyle w:val="TOC1"/>
+        <w:tabs>
+          <w:tab w:val="right" w:leader="dot" w:pos="9350"/>
+        </w:tabs>
+        <w:rPr>
+          <w:rStyle w:val="Hyperlink"/>
+          <w:noProof/>
+        </w:rPr>
+      </w:pPr>
+    </w:p>
+    <w:p>
+      <w:pPr>
+        <w:pStyle w:val="TOC1"/>
+        <w:tabs>
+          <w:tab w:val="right" w:leader="dot" w:pos="9350"/>
+        </w:tabs>
+        <w:rPr>
+          <w:noProof/>
+        </w:rPr>
+      </w:pPr>
+      <w:hyperlink w:anchor="_Toc370366929" w:history="1">
+        <w:r>
+          <w:rPr>
+            <w:rStyle w:val="Hyperlink"/>
+            <w:noProof/>
+          </w:rPr>
+          <w:t>Server Power Up check List</w:t>
+        </w:r>
+        <w:r>
+          <w:rPr>
+            <w:noProof/>
+            <w:webHidden/>
+          </w:rPr>
+          <w:tab/>
+        </w:r>
+        <w:r>
+          <w:rPr>
+            <w:noProof/>
+            <w:webHidden/>
+          </w:rPr>
+          <w:fldChar w:fldCharType="begin"/>
+        </w:r>
+        <w:r>
+          <w:rPr>
+            <w:noProof/>
+            <w:webHidden/>
+          </w:rPr>
+          <w:instrText xml:space="preserve"> PAGEREF _Toc370366929 \h </w:instrText>
+        </w:r>
+        <w:r>
+          <w:rPr>
+            <w:noProof/>
+            <w:webHidden/>
+          </w:rPr>
+        </w:r>
+        <w:r>
+          <w:rPr>
+            <w:noProof/>
+            <w:webHidden/>
+          </w:rPr>
+          <w:fldChar w:fldCharType="separate"/>
+        </w:r>
+        <w:r>
+          <w:rPr>
+            <w:noProof/>
+            <w:webHidden/>
+          </w:rPr>
+          <w:t>4</w:t>
+        </w:r>
+        <w:r>
+          <w:rPr>
+            <w:noProof/>
+            <w:webHidden/>
+          </w:rPr>
+          <w:fldChar w:fldCharType="end"/>
+        </w:r>
+      </w:hyperlink>
+    </w:p>
+    <w:p>
+      <w:pPr>
+        <w:pStyle w:val="TOC2"/>
+        <w:tabs>
+          <w:tab w:val="right" w:leader="dot" w:pos="9350"/>
+        </w:tabs>
+        <w:rPr>
+          <w:noProof/>
+        </w:rPr>
+      </w:pPr>
+      <w:hyperlink w:anchor="_Toc370366930" w:history="1">
+        <w:r>
+          <w:rPr>
+            <w:rStyle w:val="Hyperlink"/>
+            <w:noProof/>
+          </w:rPr>
+          <w:t>Initial checks</w:t>
+        </w:r>
+        <w:r>
+          <w:rPr>
+            <w:noProof/>
+            <w:webHidden/>
+          </w:rPr>
+          <w:tab/>
+        </w:r>
+        <w:r>
+          <w:rPr>
+            <w:noProof/>
+            <w:webHidden/>
+          </w:rPr>
+          <w:fldChar w:fldCharType="begin"/>
+        </w:r>
+        <w:r>
+          <w:rPr>
+            <w:noProof/>
+            <w:webHidden/>
+          </w:rPr>
+          <w:instrText xml:space="preserve"> PAGEREF _Toc370366930 \h </w:instrText>
+        </w:r>
+        <w:r>
+          <w:rPr>
+            <w:noProof/>
+            <w:webHidden/>
+          </w:rPr>
+        </w:r>
+        <w:r>
+          <w:rPr>
+            <w:noProof/>
+            <w:webHidden/>
+          </w:rPr>
+          <w:fldChar w:fldCharType="separate"/>
+        </w:r>
+        <w:r>
+          <w:rPr>
+            <w:noProof/>
+            <w:webHidden/>
+          </w:rPr>
+          <w:t>4</w:t>
+        </w:r>
+        <w:r>
+          <w:rPr>
+            <w:noProof/>
+            <w:webHidden/>
+          </w:rPr>
+          <w:fldChar w:fldCharType="end"/>
+        </w:r>
+      </w:hyperlink>
+    </w:p>
+    <w:p>
+      <w:pPr>
+        <w:pStyle w:val="TOC2"/>
+        <w:tabs>
+          <w:tab w:val="right" w:leader="dot" w:pos="9350"/>
+        </w:tabs>
+        <w:rPr>
+          <w:noProof/>
+        </w:rPr>
+      </w:pPr>
+      <w:hyperlink w:anchor="_Toc370366931" w:history="1">
+        <w:r>
+          <w:rPr>
+            <w:rStyle w:val="Hyperlink"/>
+            <w:noProof/>
+          </w:rPr>
+          <w:t>Network Connectivity’s</w:t>
+        </w:r>
+        <w:r>
+          <w:rPr>
+            <w:noProof/>
+            <w:webHidden/>
+          </w:rPr>
+          <w:tab/>
+        </w:r>
+        <w:r>
+          <w:rPr>
+            <w:noProof/>
+            <w:webHidden/>
+          </w:rPr>
+          <w:fldChar w:fldCharType="begin"/>
+        </w:r>
+        <w:r>
+          <w:rPr>
+            <w:noProof/>
+            <w:webHidden/>
+          </w:rPr>
+          <w:instrText xml:space="preserve"> PAGEREF _Toc370366931 \h </w:instrText>
+        </w:r>
+        <w:r>
+          <w:rPr>
+            <w:noProof/>
+            <w:webHidden/>
+          </w:rPr>
+        </w:r>
+        <w:r>
+          <w:rPr>
+            <w:noProof/>
+            <w:webHidden/>
+          </w:rPr>
+          <w:fldChar w:fldCharType="separate"/>
+        </w:r>
+        <w:r>
+          <w:rPr>
+            <w:noProof/>
+            <w:webHidden/>
+          </w:rPr>
+          <w:t>4</w:t>
+        </w:r>
+        <w:r>
+          <w:rPr>
+            <w:noProof/>
+            <w:webHidden/>
+          </w:rPr>
+          <w:fldChar w:fldCharType="end"/>
+        </w:r>
+      </w:hyperlink>
+    </w:p>
+    <w:p>
+      <w:pPr>
+        <w:pStyle w:val="TOC2"/>
+        <w:tabs>
+          <w:tab w:val="right" w:leader="dot" w:pos="9350"/>
+        </w:tabs>
+        <w:rPr>
+          <w:noProof/>
+        </w:rPr>
+      </w:pPr>
+      <w:hyperlink w:anchor="_Toc370366932" w:history="1">
+        <w:r>
+          <w:rPr>
+            <w:rStyle w:val="Hyperlink"/>
+            <w:noProof/>
+          </w:rPr>
+          <w:t>TFTP installation check</w:t>
+        </w:r>
+        <w:r>
+          <w:rPr>
+            <w:noProof/>
+            <w:webHidden/>
+          </w:rPr>
+          <w:tab/>
+        </w:r>
+        <w:r>
+          <w:rPr>
+            <w:noProof/>
+            <w:webHidden/>
+          </w:rPr>
+          <w:fldChar w:fldCharType="begin"/>
+        </w:r>
+        <w:r>
+          <w:rPr>
+            <w:noProof/>
+            <w:webHidden/>
+          </w:rPr>
+          <w:instrText xml:space="preserve"> PAGEREF _Toc370366932 \h </w:instrText>
+        </w:r>
+        <w:r>
+          <w:rPr>
+            <w:noProof/>
+            <w:webHidden/>
+          </w:rPr>
+        </w:r>
+        <w:r>
+          <w:rPr>
+            <w:noProof/>
+            <w:webHidden/>
+          </w:rPr>
+          <w:fldChar w:fldCharType="separate"/>
+        </w:r>
+        <w:r>
+          <w:rPr>
+            <w:noProof/>
+            <w:webHidden/>
+          </w:rPr>
+          <w:t>6</w:t>
+        </w:r>
+        <w:r>
+          <w:rPr>
+            <w:noProof/>
+            <w:webHidden/>
+          </w:rPr>
+          <w:fldChar w:fldCharType="end"/>
+        </w:r>
+      </w:hyperlink>
+    </w:p>
+    <w:p>
+      <w:pPr>
+        <w:pStyle w:val="TOC2"/>
+        <w:tabs>
+          <w:tab w:val="right" w:leader="dot" w:pos="9350"/>
+        </w:tabs>
+        <w:rPr>
+          <w:noProof/>
+        </w:rPr>
+      </w:pPr>
+      <w:hyperlink w:anchor="_Toc370366933" w:history="1">
+        <w:r>
+          <w:rPr>
+            <w:rStyle w:val="Hyperlink"/>
+            <w:noProof/>
+          </w:rPr>
+          <w:t>FTP installation check</w:t>
+        </w:r>
+        <w:r>
+          <w:rPr>
+            <w:noProof/>
+            <w:webHidden/>
+          </w:rPr>
+          <w:tab/>
+        </w:r>
+        <w:r>
+          <w:rPr>
+            <w:noProof/>
+            <w:webHidden/>
+          </w:rPr>
+          <w:fldChar w:fldCharType="begin"/>
+        </w:r>
+        <w:r>
+          <w:rPr>
+            <w:noProof/>
+            <w:webHidden/>
+          </w:rPr>
+          <w:instrText xml:space="preserve"> PAGEREF _Toc370366933 \h </w:instrText>
+        </w:r>
+        <w:r>
+          <w:rPr>
+            <w:noProof/>
+            <w:webHidden/>
+          </w:rPr>
+        </w:r>
+        <w:r>
+          <w:rPr>
+            <w:noProof/>
+            <w:webHidden/>
+          </w:rPr>
+          <w:fldChar w:fldCharType="separate"/>
+        </w:r>
+        <w:r>
+          <w:rPr>
+            <w:noProof/>
+            <w:webHidden/>
+          </w:rPr>
+          <w:t>6</w:t>
+        </w:r>
+        <w:r>
+          <w:rPr>
+            <w:noProof/>
+            <w:webHidden/>
+          </w:rPr>
+          <w:fldChar w:fldCharType="end"/>
+        </w:r>
+      </w:hyperlink>
+    </w:p>
+    <w:p>
+      <w:pPr>
+        <w:pStyle w:val="TOC2"/>
+        <w:tabs>
+          <w:tab w:val="right" w:leader="dot" w:pos="9350"/>
+        </w:tabs>
+        <w:rPr>
+          <w:noProof/>
+        </w:rPr>
+      </w:pPr>
+      <w:hyperlink w:anchor="_Toc370366934" w:history="1">
+        <w:r>
+          <w:rPr>
+            <w:rStyle w:val="Hyperlink"/>
+            <w:noProof/>
+          </w:rPr>
+          <w:t>NFS installation check</w:t>
+        </w:r>
+        <w:r>
+          <w:rPr>
+            <w:noProof/>
+            <w:webHidden/>
+          </w:rPr>
+          <w:tab/>
+        </w:r>
+        <w:r>
+          <w:rPr>
+            <w:noProof/>
+            <w:webHidden/>
+          </w:rPr>
+          <w:fldChar w:fldCharType="begin"/>
+        </w:r>
+        <w:r>
+          <w:rPr>
+            <w:noProof/>
+            <w:webHidden/>
+          </w:rPr>
+          <w:instrText xml:space="preserve"> PAGEREF _Toc370366934 \h </w:instrText>
+        </w:r>
+        <w:r>
+          <w:rPr>
+            <w:noProof/>
+            <w:webHidden/>
+          </w:rPr>
+        </w:r>
+        <w:r>
+          <w:rPr>
+            <w:noProof/>
+            <w:webHidden/>
+          </w:rPr>
+          <w:fldChar w:fldCharType="separate"/>
+        </w:r>
+        <w:r>
+          <w:rPr>
+            <w:noProof/>
+            <w:webHidden/>
+          </w:rPr>
+          <w:t>7</w:t>
+        </w:r>
+        <w:r>
+          <w:rPr>
+            <w:noProof/>
+            <w:webHidden/>
+          </w:rPr>
+          <w:fldChar w:fldCharType="end"/>
+        </w:r>
+      </w:hyperlink>
+    </w:p>
+    <w:p>
+      <w:pPr>
+        <w:pStyle w:val="TOC2"/>
+        <w:tabs>
+          <w:tab w:val="right" w:leader="dot" w:pos="9350"/>
+        </w:tabs>
+        <w:rPr>
+          <w:noProof/>
+        </w:rPr>
+      </w:pPr>
+      <w:hyperlink w:anchor="_Toc370366935" w:history="1">
+        <w:r>
+          <w:rPr>
+            <w:rStyle w:val="Hyperlink"/>
+            <w:noProof/>
+          </w:rPr>
+          <w:t>VNC installation check and Student account startup</w:t>
+        </w:r>
+        <w:r>
+          <w:rPr>
+            <w:noProof/>
+            <w:webHidden/>
+          </w:rPr>
+          <w:tab/>
+        </w:r>
+        <w:r>
+          <w:rPr>
+            <w:noProof/>
+            <w:webHidden/>
+          </w:rPr>
+          <w:fldChar w:fldCharType="begin"/>
+        </w:r>
+        <w:r>
+          <w:rPr>
+            <w:noProof/>
+            <w:webHidden/>
+          </w:rPr>
+          <w:instrText xml:space="preserve"> PAGEREF _Toc370366935 \h </w:instrText>
+        </w:r>
+        <w:r>
+          <w:rPr>
+            <w:noProof/>
+            <w:webHidden/>
+          </w:rPr>
+        </w:r>
+        <w:r>
+          <w:rPr>
+            <w:noProof/>
+            <w:webHidden/>
+          </w:rPr>
+          <w:fldChar w:fldCharType="separate"/>
+        </w:r>
+        <w:r>
+          <w:rPr>
+            <w:noProof/>
+            <w:webHidden/>
+          </w:rPr>
+          <w:t>9</w:t>
+        </w:r>
+        <w:r>
+          <w:rPr>
+            <w:noProof/>
+            <w:webHidden/>
+          </w:rPr>
+          <w:fldChar w:fldCharType="end"/>
+        </w:r>
+      </w:hyperlink>
+    </w:p>
+    <w:p>
+      <w:pPr>
+        <w:pStyle w:val="TOC2"/>
+        <w:tabs>
+          <w:tab w:val="right" w:leader="dot" w:pos="9350"/>
+        </w:tabs>
+        <w:rPr>
+          <w:noProof/>
+        </w:rPr>
+      </w:pPr>
+      <w:hyperlink w:anchor="_Toc370366936" w:history="1">
+        <w:r>
+          <w:rPr>
+            <w:rStyle w:val="Hyperlink"/>
+            <w:noProof/>
+          </w:rPr>
+          <w:t>VNC start session on student laptop</w:t>
+        </w:r>
+        <w:r>
+          <w:rPr>
+            <w:noProof/>
+            <w:webHidden/>
+          </w:rPr>
+          <w:tab/>
+        </w:r>
+        <w:r>
+          <w:rPr>
+            <w:noProof/>
+            <w:webHidden/>
+          </w:rPr>
+          <w:fldChar w:fldCharType="begin"/>
+        </w:r>
+        <w:r>
+          <w:rPr>
+            <w:noProof/>
+            <w:webHidden/>
+          </w:rPr>
+          <w:instrText xml:space="preserve"> PAGEREF _Toc370366936 \h </w:instrText>
+        </w:r>
+        <w:r>
+          <w:rPr>
+            <w:noProof/>
+            <w:webHidden/>
+          </w:rPr>
+        </w:r>
+        <w:r>
+          <w:rPr>
+            <w:noProof/>
+            <w:webHidden/>
+          </w:rPr>
+          <w:fldChar w:fldCharType="separate"/>
+        </w:r>
+        <w:r>
+          <w:rPr>
+            <w:noProof/>
+            <w:webHidden/>
+          </w:rPr>
+          <w:t>11</w:t>
+        </w:r>
+        <w:r>
+          <w:rPr>
+            <w:noProof/>
+            <w:webHidden/>
+          </w:rPr>
+          <w:fldChar w:fldCharType="end"/>
+        </w:r>
+      </w:hyperlink>
+    </w:p>
+    <w:p>
+      <w:pPr>
+        <w:pStyle w:val="TOC2"/>
+        <w:tabs>
+          <w:tab w:val="right" w:leader="dot" w:pos="9350"/>
+        </w:tabs>
+        <w:rPr>
+          <w:noProof/>
+        </w:rPr>
+      </w:pPr>
+      <w:hyperlink w:anchor="_Toc370366937" w:history="1">
+        <w:r>
+          <w:rPr>
+            <w:rStyle w:val="Hyperlink"/>
+            <w:noProof/>
+          </w:rPr>
+          <w:t>Verify the global downloads</w:t>
+        </w:r>
+        <w:r>
+          <w:rPr>
+            <w:noProof/>
+            <w:webHidden/>
+          </w:rPr>
+          <w:tab/>
+        </w:r>
+        <w:r>
+          <w:rPr>
+            <w:noProof/>
+            <w:webHidden/>
+          </w:rPr>
+          <w:fldChar w:fldCharType="begin"/>
+        </w:r>
+        <w:r>
+          <w:rPr>
+            <w:noProof/>
+            <w:webHidden/>
+          </w:rPr>
+          <w:instrText xml:space="preserve"> PAGEREF _Toc370366937 \h </w:instrText>
+        </w:r>
+        <w:r>
+          <w:rPr>
+            <w:noProof/>
+            <w:webHidden/>
+          </w:rPr>
+        </w:r>
+        <w:r>
+          <w:rPr>
+            <w:noProof/>
+            <w:webHidden/>
+          </w:rPr>
+          <w:fldChar w:fldCharType="separate"/>
+        </w:r>
+        <w:r>
+          <w:rPr>
+            <w:noProof/>
+            <w:webHidden/>
+          </w:rPr>
+          <w:t>14</w:t>
+        </w:r>
+        <w:r>
+          <w:rPr>
+            <w:noProof/>
+            <w:webHidden/>
+          </w:rPr>
+          <w:fldChar w:fldCharType="end"/>
+        </w:r>
+      </w:hyperlink>
+    </w:p>
+    <w:p>
+      <w:pPr>
+        <w:pStyle w:val="TOC2"/>
+        <w:tabs>
+          <w:tab w:val="right" w:leader="dot" w:pos="9350"/>
+        </w:tabs>
+        <w:rPr>
+          <w:noProof/>
+        </w:rPr>
+      </w:pPr>
+      <w:hyperlink w:anchor="_Toc370366938" w:history="1">
+        <w:r>
+          <w:rPr>
+            <w:rStyle w:val="Hyperlink"/>
+            <w:noProof/>
+          </w:rPr>
+          <w:t>Verify the git connection</w:t>
+        </w:r>
+        <w:r>
+          <w:rPr>
+            <w:noProof/>
+            <w:webHidden/>
+          </w:rPr>
+          <w:tab/>
+        </w:r>
+        <w:r>
+          <w:rPr>
+            <w:noProof/>
+            <w:webHidden/>
+          </w:rPr>
+          <w:fldChar w:fldCharType="begin"/>
+        </w:r>
+        <w:r>
+          <w:rPr>
+            <w:noProof/>
+            <w:webHidden/>
+          </w:rPr>
+          <w:instrText xml:space="preserve"> PAGEREF _Toc370366938 \h </w:instrText>
+        </w:r>
+        <w:r>
+          <w:rPr>
+            <w:noProof/>
+            <w:webHidden/>
+          </w:rPr>
+        </w:r>
+        <w:r>
+          <w:rPr>
+            <w:noProof/>
+            <w:webHidden/>
+          </w:rPr>
+          <w:fldChar w:fldCharType="separate"/>
+        </w:r>
+        <w:r>
+          <w:rPr>
+            <w:noProof/>
+            <w:webHidden/>
+          </w:rPr>
+          <w:t>14</w:t>
+        </w:r>
+        <w:r>
+          <w:rPr>
+            <w:noProof/>
+            <w:webHidden/>
+          </w:rPr>
+          <w:fldChar w:fldCharType="end"/>
+        </w:r>
+      </w:hyperlink>
+    </w:p>
+    <w:p>
+      <w:pPr>
+        <w:rPr>
+          <w:rFonts w:asciiTheme="majorHAnsi" w:eastAsiaTheme="majorEastAsia" w:hAnsiTheme="majorHAnsi" w:cstheme="majorBidi"/>
+          <w:b/>
+          <w:bCs/>
+          <w:color w:val="365F91" w:themeColor="accent1" w:themeShade="BF"/>
+          <w:sz w:val="28"/>
+          <w:szCs w:val="28"/>
+        </w:rPr>
+      </w:pPr>
+      <w:r>
+        <w:fldChar w:fldCharType="end"/>
+      </w:r>
+    </w:p>
+    <w:p>
+      <w:pPr>
         <w:pStyle w:val="Heading1"/>
         <w:jc w:val="center"/>
       </w:pPr>
-      <w:r>
-        <w:t>Server Power Up check List</w:t>
-      </w:r>
+    </w:p>
+    <w:p>
+      <w:pPr>
+        <w:pStyle w:val="Heading1"/>
+        <w:jc w:val="center"/>
+      </w:pPr>
+      <w:bookmarkStart w:id="0" w:name="_Toc370366929"/>
+      <w:r>
+        <w:t xml:space="preserve">Server Power </w:t>
+      </w:r>
+      <w:proofErr w:type="gramStart"/>
+      <w:r>
+        <w:t>Up</w:t>
+      </w:r>
+      <w:proofErr w:type="gramEnd"/>
+      <w:r>
+        <w:t xml:space="preserve"> check List</w:t>
+      </w:r>
+      <w:bookmarkEnd w:id="0"/>
     </w:p>
     <w:p>
       <w:pPr>
         <w:pStyle w:val="Heading2"/>
       </w:pPr>
+      <w:bookmarkStart w:id="1" w:name="_Toc370366930"/>
       <w:r>
         <w:t>Initial checks</w:t>
       </w:r>
+      <w:bookmarkEnd w:id="1"/>
     </w:p>
     <w:p>
       <w:pPr>
@@ -166,9 +1065,12 @@
       <w:pPr>
         <w:pStyle w:val="Heading2"/>
       </w:pPr>
-      <w:r>
+      <w:bookmarkStart w:id="2" w:name="_Toc370366931"/>
+      <w:r>
+        <w:lastRenderedPageBreak/>
         <w:t>Network Connectivity’s</w:t>
       </w:r>
+      <w:bookmarkEnd w:id="2"/>
     </w:p>
     <w:p>
       <w:pPr>
@@ -209,7 +1111,6 @@
         <w:rPr>
           <w:noProof/>
         </w:rPr>
-        <w:lastRenderedPageBreak/>
         <w:drawing>
           <wp:inline distT="0" distB="0" distL="0" distR="0">
             <wp:extent cx="5943600" cy="4381500"/>
@@ -228,7 +1129,7 @@
                     </pic:cNvPicPr>
                   </pic:nvPicPr>
                   <pic:blipFill>
-                    <a:blip r:embed="rId5" cstate="print"/>
+                    <a:blip r:embed="rId8" cstate="print"/>
                     <a:srcRect/>
                     <a:stretch>
                       <a:fillRect/>
@@ -293,7 +1194,11 @@
         </w:numPr>
       </w:pPr>
       <w:r>
-        <w:t xml:space="preserve">Note – the above external IP address is TI address. It Is used ONLY if ALL students are TI employees. For open enrollment session we will use either TI Guest network (if the training is in TI office) or any other local network. The local IT person will help to set up the external network and the correct proxy. </w:t>
+        <w:t xml:space="preserve">Note – the above external IP address is TI address. It Is used ONLY if ALL students are TI employees. For open enrollment session we will use either TI Guest network (if the training is in </w:t>
+      </w:r>
+      <w:r>
+        <w:lastRenderedPageBreak/>
+        <w:t xml:space="preserve">TI office) or any other local network. The local IT person will help to set up the external network and the correct proxy. </w:t>
       </w:r>
     </w:p>
     <w:p>
@@ -348,9 +1253,11 @@
       <w:pPr>
         <w:pStyle w:val="Heading2"/>
       </w:pPr>
+      <w:bookmarkStart w:id="3" w:name="_Toc370366932"/>
       <w:r>
         <w:t>TFTP installation check</w:t>
       </w:r>
+      <w:bookmarkEnd w:id="3"/>
     </w:p>
     <w:p>
       <w:pPr>
@@ -598,9 +1505,11 @@
       <w:pPr>
         <w:pStyle w:val="Heading2"/>
       </w:pPr>
+      <w:bookmarkStart w:id="4" w:name="_Toc370366933"/>
       <w:r>
         <w:t>FTP installation check</w:t>
       </w:r>
+      <w:bookmarkEnd w:id="4"/>
     </w:p>
     <w:p/>
     <w:p/>
@@ -630,6 +1539,7 @@
         <w:rPr>
           <w:noProof/>
         </w:rPr>
+        <w:lastRenderedPageBreak/>
         <w:drawing>
           <wp:inline distT="0" distB="0" distL="0" distR="0">
             <wp:extent cx="4305300" cy="2371725"/>
@@ -648,7 +1558,7 @@
                     </pic:cNvPicPr>
                   </pic:nvPicPr>
                   <pic:blipFill>
-                    <a:blip r:embed="rId6" cstate="print"/>
+                    <a:blip r:embed="rId9" cstate="print"/>
                     <a:srcRect/>
                     <a:stretch>
                       <a:fillRect/>
@@ -691,9 +1601,11 @@
       <w:pPr>
         <w:pStyle w:val="Heading2"/>
       </w:pPr>
+      <w:bookmarkStart w:id="5" w:name="_Toc370366934"/>
       <w:r>
         <w:t>NFS installation check</w:t>
       </w:r>
+      <w:bookmarkEnd w:id="5"/>
     </w:p>
     <w:p>
       <w:pPr>
@@ -743,6 +1655,7 @@
         <w:rPr>
           <w:noProof/>
         </w:rPr>
+        <w:lastRenderedPageBreak/>
         <w:drawing>
           <wp:inline distT="0" distB="0" distL="0" distR="0">
             <wp:extent cx="5943600" cy="4105275"/>
@@ -761,7 +1674,7 @@
                     </pic:cNvPicPr>
                   </pic:nvPicPr>
                   <pic:blipFill>
-                    <a:blip r:embed="rId7" cstate="print"/>
+                    <a:blip r:embed="rId10" cstate="print"/>
                     <a:srcRect/>
                     <a:stretch>
                       <a:fillRect/>
@@ -867,6 +1780,7 @@
         <w:rPr>
           <w:noProof/>
         </w:rPr>
+        <w:lastRenderedPageBreak/>
         <w:drawing>
           <wp:inline distT="0" distB="0" distL="0" distR="0">
             <wp:extent cx="5943600" cy="1876425"/>
@@ -885,7 +1799,7 @@
                     </pic:cNvPicPr>
                   </pic:nvPicPr>
                   <pic:blipFill>
-                    <a:blip r:embed="rId8" cstate="print"/>
+                    <a:blip r:embed="rId11" cstate="print"/>
                     <a:srcRect/>
                     <a:stretch>
                       <a:fillRect/>
@@ -936,9 +1850,11 @@
       <w:pPr>
         <w:pStyle w:val="Heading2"/>
       </w:pPr>
+      <w:bookmarkStart w:id="6" w:name="_Toc370366935"/>
       <w:r>
         <w:t>VNC installation check and Student account startup</w:t>
       </w:r>
+      <w:bookmarkEnd w:id="6"/>
     </w:p>
     <w:p/>
     <w:p>
@@ -1082,7 +1998,7 @@
                     </pic:cNvPicPr>
                   </pic:nvPicPr>
                   <pic:blipFill>
-                    <a:blip r:embed="rId9" cstate="print"/>
+                    <a:blip r:embed="rId12" cstate="print"/>
                     <a:srcRect/>
                     <a:stretch>
                       <a:fillRect/>
@@ -1250,7 +2166,7 @@
                     </pic:cNvPicPr>
                   </pic:nvPicPr>
                   <pic:blipFill>
-                    <a:blip r:embed="rId10" cstate="print"/>
+                    <a:blip r:embed="rId13" cstate="print"/>
                     <a:srcRect/>
                     <a:stretch>
                       <a:fillRect/>
@@ -1291,12 +2207,14 @@
           <w:color w:val="FF0000"/>
         </w:rPr>
       </w:pPr>
+      <w:bookmarkStart w:id="7" w:name="_Toc370366936"/>
       <w:r>
         <w:rPr>
           <w:color w:val="FF0000"/>
         </w:rPr>
         <w:t>VNC start session on student laptop</w:t>
       </w:r>
+      <w:bookmarkEnd w:id="7"/>
     </w:p>
     <w:p>
       <w:r>
@@ -1390,7 +2308,7 @@
                     </pic:cNvPicPr>
                   </pic:nvPicPr>
                   <pic:blipFill>
-                    <a:blip r:embed="rId11" cstate="print"/>
+                    <a:blip r:embed="rId14" cstate="print"/>
                     <a:srcRect/>
                     <a:stretch>
                       <a:fillRect/>
@@ -1448,7 +2366,7 @@
                     </pic:cNvPicPr>
                   </pic:nvPicPr>
                   <pic:blipFill>
-                    <a:blip r:embed="rId12" cstate="print"/>
+                    <a:blip r:embed="rId15" cstate="print"/>
                     <a:srcRect/>
                     <a:stretch>
                       <a:fillRect/>
@@ -1506,7 +2424,7 @@
                     </pic:cNvPicPr>
                   </pic:nvPicPr>
                   <pic:blipFill>
-                    <a:blip r:embed="rId13" cstate="print"/>
+                    <a:blip r:embed="rId16" cstate="print"/>
                     <a:srcRect/>
                     <a:stretch>
                       <a:fillRect/>
@@ -1564,7 +2482,7 @@
                     </pic:cNvPicPr>
                   </pic:nvPicPr>
                   <pic:blipFill>
-                    <a:blip r:embed="rId14" cstate="print"/>
+                    <a:blip r:embed="rId17" cstate="print"/>
                     <a:srcRect/>
                     <a:stretch>
                       <a:fillRect/>
@@ -1612,10 +2530,12 @@
       <w:pPr>
         <w:pStyle w:val="Heading2"/>
       </w:pPr>
+      <w:bookmarkStart w:id="8" w:name="_Toc370366937"/>
       <w:r>
         <w:lastRenderedPageBreak/>
         <w:t>Verify the global downloads</w:t>
       </w:r>
+      <w:bookmarkEnd w:id="8"/>
     </w:p>
     <w:p>
       <w:pPr>
@@ -1744,9 +2664,11 @@
       <w:pPr>
         <w:pStyle w:val="Heading2"/>
       </w:pPr>
+      <w:bookmarkStart w:id="9" w:name="_Toc370366938"/>
       <w:r>
         <w:t>Verify the git connection</w:t>
       </w:r>
+      <w:bookmarkEnd w:id="9"/>
     </w:p>
     <w:p>
       <w:pPr>
@@ -3305,6 +4227,42 @@
       <w:szCs w:val="20"/>
     </w:rPr>
   </w:style>
+  <w:style w:type="paragraph" w:styleId="TOC1">
+    <w:name w:val="toc 1"/>
+    <w:basedOn w:val="Normal"/>
+    <w:next w:val="Normal"/>
+    <w:autoRedefine/>
+    <w:uiPriority w:val="39"/>
+    <w:unhideWhenUsed/>
+    <w:rsid w:val="00A3037A"/>
+    <w:pPr>
+      <w:spacing w:after="100"/>
+    </w:pPr>
+  </w:style>
+  <w:style w:type="paragraph" w:styleId="TOC2">
+    <w:name w:val="toc 2"/>
+    <w:basedOn w:val="Normal"/>
+    <w:next w:val="Normal"/>
+    <w:autoRedefine/>
+    <w:uiPriority w:val="39"/>
+    <w:unhideWhenUsed/>
+    <w:rsid w:val="00A3037A"/>
+    <w:pPr>
+      <w:spacing w:after="100"/>
+      <w:ind w:left="220"/>
+    </w:pPr>
+  </w:style>
+  <w:style w:type="character" w:styleId="Hyperlink">
+    <w:name w:val="Hyperlink"/>
+    <w:basedOn w:val="DefaultParagraphFont"/>
+    <w:uiPriority w:val="99"/>
+    <w:unhideWhenUsed/>
+    <w:rsid w:val="00A3037A"/>
+    <w:rPr>
+      <w:color w:val="0000FF" w:themeColor="hyperlink"/>
+      <w:u w:val="single"/>
+    </w:rPr>
+  </w:style>
 </w:styles>
 </file>
 
@@ -3589,4 +4547,16 @@
   <a:objectDefaults/>
   <a:extraClrSchemeLst/>
 </a:theme>
+</file>
+
+<file path=customXml/item1.xml><?xml version="1.0" encoding="utf-8"?>
+<b:Sources xmlns:b="http://schemas.openxmlformats.org/officeDocument/2006/bibliography" xmlns="http://schemas.openxmlformats.org/officeDocument/2006/bibliography" SelectedStyle="\APA.XSL" StyleName="APA Fifth Edition"/>
+</file>
+
+<file path=customXml/itemProps1.xml><?xml version="1.0" encoding="utf-8"?>
+<ds:datastoreItem xmlns:ds="http://schemas.openxmlformats.org/officeDocument/2006/customXml" ds:itemID="{B781B005-9961-4762-B534-A1DA32C6BA6D}">
+  <ds:schemaRefs>
+    <ds:schemaRef ds:uri="http://schemas.openxmlformats.org/officeDocument/2006/bibliography"/>
+  </ds:schemaRefs>
+</ds:datastoreItem>
 </file>
</xml_diff>

<commit_message>
Adding a table that summarizes all the initialization
</commit_message>
<xml_diff>
--- a/labs/KeyStone_2_ARM_LAB_setup.docx
+++ b/labs/KeyStone_2_ARM_LAB_setup.docx
@@ -2,6 +2,194 @@
 <file path=word/document.xml><?xml version="1.0" encoding="utf-8"?>
 <w:document xmlns:ve="http://schemas.openxmlformats.org/markup-compatibility/2006" xmlns:o="urn:schemas-microsoft-com:office:office" xmlns:r="http://schemas.openxmlformats.org/officeDocument/2006/relationships" xmlns:m="http://schemas.openxmlformats.org/officeDocument/2006/math" xmlns:v="urn:schemas-microsoft-com:vml" xmlns:wp="http://schemas.openxmlformats.org/drawingml/2006/wordprocessingDrawing" xmlns:w10="urn:schemas-microsoft-com:office:word" xmlns:w="http://schemas.openxmlformats.org/wordprocessingml/2006/main" xmlns:wne="http://schemas.microsoft.com/office/word/2006/wordml">
   <w:body>
+    <w:p/>
+    <w:p/>
+    <w:p/>
+    <w:tbl>
+      <w:tblPr>
+        <w:tblStyle w:val="TableGrid"/>
+        <w:tblW w:w="0" w:type="auto"/>
+        <w:tblLook w:val="04A0"/>
+      </w:tblPr>
+      <w:tblGrid>
+        <w:gridCol w:w="4788"/>
+        <w:gridCol w:w="4788"/>
+      </w:tblGrid>
+      <w:tr>
+        <w:tc>
+          <w:tcPr>
+            <w:tcW w:w="4788" w:type="dxa"/>
+          </w:tcPr>
+          <w:p>
+            <w:r>
+              <w:t>Initial setting</w:t>
+            </w:r>
+          </w:p>
+        </w:tc>
+        <w:tc>
+          <w:tcPr>
+            <w:tcW w:w="4788" w:type="dxa"/>
+          </w:tcPr>
+          <w:p>
+            <w:r>
+              <w:t>/usr/local/training/studentScript.sh</w:t>
+            </w:r>
+          </w:p>
+        </w:tc>
+      </w:tr>
+      <w:tr>
+        <w:tc>
+          <w:tcPr>
+            <w:tcW w:w="4788" w:type="dxa"/>
+          </w:tcPr>
+          <w:p>
+            <w:r>
+              <w:t xml:space="preserve">Ifconfig </w:t>
+            </w:r>
+          </w:p>
+        </w:tc>
+        <w:tc>
+          <w:tcPr>
+            <w:tcW w:w="4788" w:type="dxa"/>
+          </w:tcPr>
+          <w:p>
+            <w:r>
+              <w:t>Eth0 – 192    eth2  guest network</w:t>
+            </w:r>
+          </w:p>
+        </w:tc>
+      </w:tr>
+      <w:tr>
+        <w:tc>
+          <w:tcPr>
+            <w:tcW w:w="4788" w:type="dxa"/>
+          </w:tcPr>
+          <w:p>
+            <w:r>
+              <w:t>DHCP</w:t>
+            </w:r>
+          </w:p>
+        </w:tc>
+        <w:tc>
+          <w:tcPr>
+            <w:tcW w:w="4788" w:type="dxa"/>
+          </w:tcPr>
+          <w:p>
+            <w:r>
+              <w:t>sudo service isc-dhcp-server  restart</w:t>
+            </w:r>
+          </w:p>
+        </w:tc>
+      </w:tr>
+      <w:tr>
+        <w:tc>
+          <w:tcPr>
+            <w:tcW w:w="4788" w:type="dxa"/>
+          </w:tcPr>
+          <w:p/>
+        </w:tc>
+        <w:tc>
+          <w:tcPr>
+            <w:tcW w:w="4788" w:type="dxa"/>
+          </w:tcPr>
+          <w:p/>
+        </w:tc>
+      </w:tr>
+      <w:tr>
+        <w:tc>
+          <w:tcPr>
+            <w:tcW w:w="4788" w:type="dxa"/>
+          </w:tcPr>
+          <w:p>
+            <w:r>
+              <w:t>TFTP start</w:t>
+            </w:r>
+          </w:p>
+        </w:tc>
+        <w:tc>
+          <w:tcPr>
+            <w:tcW w:w="4788" w:type="dxa"/>
+          </w:tcPr>
+          <w:p>
+            <w:r>
+              <w:t>Sudo service xinetd restart  (stop and start)</w:t>
+            </w:r>
+          </w:p>
+        </w:tc>
+      </w:tr>
+      <w:tr>
+        <w:tc>
+          <w:tcPr>
+            <w:tcW w:w="4788" w:type="dxa"/>
+          </w:tcPr>
+          <w:p>
+            <w:r>
+              <w:t>nfs</w:t>
+            </w:r>
+          </w:p>
+        </w:tc>
+        <w:tc>
+          <w:tcPr>
+            <w:tcW w:w="4788" w:type="dxa"/>
+          </w:tcPr>
+          <w:p>
+            <w:r>
+              <w:t>Sudo /etc/init.d/nfs-kernel-server restart</w:t>
+            </w:r>
+          </w:p>
+        </w:tc>
+      </w:tr>
+      <w:tr>
+        <w:tc>
+          <w:tcPr>
+            <w:tcW w:w="4788" w:type="dxa"/>
+          </w:tcPr>
+          <w:p>
+            <w:r>
+              <w:t>Vnc</w:t>
+            </w:r>
+          </w:p>
+        </w:tc>
+        <w:tc>
+          <w:tcPr>
+            <w:tcW w:w="4788" w:type="dxa"/>
+          </w:tcPr>
+          <w:p>
+            <w:r>
+              <w:t>Su – studentN      vncserver</w:t>
+            </w:r>
+          </w:p>
+        </w:tc>
+      </w:tr>
+      <w:tr>
+        <w:tc>
+          <w:tcPr>
+            <w:tcW w:w="4788" w:type="dxa"/>
+          </w:tcPr>
+          <w:p/>
+        </w:tc>
+        <w:tc>
+          <w:tcPr>
+            <w:tcW w:w="4788" w:type="dxa"/>
+          </w:tcPr>
+          <w:p/>
+        </w:tc>
+      </w:tr>
+      <w:tr>
+        <w:tc>
+          <w:tcPr>
+            <w:tcW w:w="4788" w:type="dxa"/>
+          </w:tcPr>
+          <w:p/>
+        </w:tc>
+        <w:tc>
+          <w:tcPr>
+            <w:tcW w:w="4788" w:type="dxa"/>
+          </w:tcPr>
+          <w:p/>
+        </w:tc>
+      </w:tr>
+    </w:tbl>
     <w:p>
       <w:pPr>
         <w:rPr>
@@ -13,39 +201,6 @@
           <w:szCs w:val="28"/>
         </w:rPr>
       </w:pPr>
-      <w:r>
-        <w:rPr>
-          <w:noProof/>
-          <w:lang w:eastAsia="zh-TW"/>
-        </w:rPr>
-        <w:pict>
-          <v:rect id="_x0000_s1027" style="position:absolute;margin-left:-2.25pt;margin-top:104.5pt;width:443.2pt;height:277.25pt;flip:x;z-index:251660288;mso-wrap-distance-top:7.2pt;mso-wrap-distance-bottom:7.2pt;mso-position-horizontal-relative:margin;mso-position-vertical-relative:margin;mso-width-relative:margin;v-text-anchor:middle" o:allowincell="f" filled="f" fillcolor="black [3213]" strokecolor="black [3213]" strokeweight="1.5pt">
-            <v:shadow color="#f79646 [3209]" opacity=".5" offset="-15pt,0" offset2="-18pt,12pt"/>
-            <v:textbox style="mso-next-textbox:#_x0000_s1027" inset="21.6pt,21.6pt,21.6pt,21.6pt">
-              <w:txbxContent>
-                <w:p>
-                  <w:pPr>
-                    <w:rPr>
-                      <w:color w:val="4F81BD" w:themeColor="accent1"/>
-                      <w:sz w:val="36"/>
-                      <w:szCs w:val="36"/>
-                    </w:rPr>
-                  </w:pPr>
-                  <w:r>
-                    <w:rPr>
-                      <w:color w:val="4F81BD" w:themeColor="accent1"/>
-                      <w:sz w:val="36"/>
-                      <w:szCs w:val="36"/>
-                    </w:rPr>
-                    <w:t xml:space="preserve">This page was left empty </w:t>
-                  </w:r>
-                </w:p>
-              </w:txbxContent>
-            </v:textbox>
-            <w10:wrap type="square" anchorx="margin" anchory="margin"/>
-          </v:rect>
-        </w:pict>
-      </w:r>
       <w:r>
         <w:br w:type="page"/>
       </w:r>
@@ -97,7 +252,7 @@
             <v:shape id="_x0000_i1025" type="#_x0000_t75" style="width:513pt;height:570.75pt" o:ole="">
               <v:imagedata r:id="rId6" o:title=""/>
             </v:shape>
-            <o:OLEObject Type="Embed" ProgID="Word.Document.12" ShapeID="_x0000_i1025" DrawAspect="Content" ObjectID="_1445413550" r:id="rId7">
+            <o:OLEObject Type="Embed" ProgID="Word.Document.12" ShapeID="_x0000_i1025" DrawAspect="Content" ObjectID="_1458119214" r:id="rId7">
               <o:FieldCodes>\s</o:FieldCodes>
             </o:OLEObject>
           </w:object>
@@ -128,20 +283,16 @@
             <w:noProof/>
             <w:webHidden/>
           </w:rPr>
-        </w:r>
-        <w:r>
-          <w:rPr>
-            <w:noProof/>
-            <w:webHidden/>
-          </w:rPr>
           <w:fldChar w:fldCharType="separate"/>
         </w:r>
         <w:r>
           <w:rPr>
-            <w:noProof/>
-            <w:webHidden/>
-          </w:rPr>
-          <w:t>1</w:t>
+            <w:b/>
+            <w:bCs/>
+            <w:noProof/>
+            <w:webHidden/>
+          </w:rPr>
+          <w:t>Error! Bookmark not defined.</w:t>
         </w:r>
         <w:r>
           <w:rPr>
@@ -245,7 +396,7 @@
             <w:noProof/>
             <w:webHidden/>
           </w:rPr>
-          <w:t>4</w:t>
+          <w:t>3</w:t>
         </w:r>
         <w:r>
           <w:rPr>
@@ -313,7 +464,7 @@
             <w:noProof/>
             <w:webHidden/>
           </w:rPr>
-          <w:t>4</w:t>
+          <w:t>3</w:t>
         </w:r>
         <w:r>
           <w:rPr>
@@ -449,7 +600,7 @@
             <w:noProof/>
             <w:webHidden/>
           </w:rPr>
-          <w:t>6</w:t>
+          <w:t>5</w:t>
         </w:r>
         <w:r>
           <w:rPr>
@@ -517,7 +668,7 @@
             <w:noProof/>
             <w:webHidden/>
           </w:rPr>
-          <w:t>6</w:t>
+          <w:t>5</w:t>
         </w:r>
         <w:r>
           <w:rPr>
@@ -585,7 +736,7 @@
             <w:noProof/>
             <w:webHidden/>
           </w:rPr>
-          <w:t>7</w:t>
+          <w:t>6</w:t>
         </w:r>
         <w:r>
           <w:rPr>
@@ -653,7 +804,7 @@
             <w:noProof/>
             <w:webHidden/>
           </w:rPr>
-          <w:t>9</w:t>
+          <w:t>8</w:t>
         </w:r>
         <w:r>
           <w:rPr>
@@ -721,7 +872,7 @@
             <w:noProof/>
             <w:webHidden/>
           </w:rPr>
-          <w:t>11</w:t>
+          <w:t>10</w:t>
         </w:r>
         <w:r>
           <w:rPr>
@@ -789,7 +940,7 @@
             <w:noProof/>
             <w:webHidden/>
           </w:rPr>
-          <w:t>14</w:t>
+          <w:t>13</w:t>
         </w:r>
         <w:r>
           <w:rPr>
@@ -857,7 +1008,7 @@
             <w:noProof/>
             <w:webHidden/>
           </w:rPr>
-          <w:t>14</w:t>
+          <w:t>13</w:t>
         </w:r>
         <w:r>
           <w:rPr>
@@ -4406,6 +4557,32 @@
       <w:u w:val="single"/>
     </w:rPr>
   </w:style>
+  <w:style w:type="table" w:styleId="TableGrid">
+    <w:name w:val="Table Grid"/>
+    <w:basedOn w:val="TableNormal"/>
+    <w:uiPriority w:val="59"/>
+    <w:rsid w:val="006F50B4"/>
+    <w:pPr>
+      <w:spacing w:after="0" w:line="240" w:lineRule="auto"/>
+    </w:pPr>
+    <w:tblPr>
+      <w:tblInd w:w="0" w:type="dxa"/>
+      <w:tblBorders>
+        <w:top w:val="single" w:sz="4" w:space="0" w:color="auto"/>
+        <w:left w:val="single" w:sz="4" w:space="0" w:color="auto"/>
+        <w:bottom w:val="single" w:sz="4" w:space="0" w:color="auto"/>
+        <w:right w:val="single" w:sz="4" w:space="0" w:color="auto"/>
+        <w:insideH w:val="single" w:sz="4" w:space="0" w:color="auto"/>
+        <w:insideV w:val="single" w:sz="4" w:space="0" w:color="auto"/>
+      </w:tblBorders>
+      <w:tblCellMar>
+        <w:top w:w="0" w:type="dxa"/>
+        <w:left w:w="108" w:type="dxa"/>
+        <w:bottom w:w="0" w:type="dxa"/>
+        <w:right w:w="108" w:type="dxa"/>
+      </w:tblCellMar>
+    </w:tblPr>
+  </w:style>
 </w:styles>
 </file>
 
@@ -4697,7 +4874,7 @@
 </file>
 
 <file path=customXml/itemProps1.xml><?xml version="1.0" encoding="utf-8"?>
-<ds:datastoreItem xmlns:ds="http://schemas.openxmlformats.org/officeDocument/2006/customXml" ds:itemID="{29962AD5-F62C-412F-BACC-287D3F35168B}">
+<ds:datastoreItem xmlns:ds="http://schemas.openxmlformats.org/officeDocument/2006/customXml" ds:itemID="{E48A85E3-FA19-4051-9826-505F8DC299B3}">
   <ds:schemaRefs>
     <ds:schemaRef ds:uri="http://schemas.openxmlformats.org/officeDocument/2006/bibliography"/>
   </ds:schemaRefs>

</xml_diff>